<commit_message>
Documentación | Especificación de Requerimientos | Modelo de Casos de Uso | Versión 1.0
</commit_message>
<xml_diff>
--- a/docs/Documentos/2 - Especificación de requerimiento de Software/1.0/PF-REQ-ART01-v.1.0.docx
+++ b/docs/Documentos/2 - Especificación de requerimiento de Software/1.0/PF-REQ-ART01-v.1.0.docx
@@ -5,12 +5,363 @@
   <w:body>
     <w:p>
       <w:pPr>
+        <w:autoSpaceDE w:val="0"/>
+        <w:autoSpaceDN w:val="0"/>
+        <w:adjustRightInd w:val="0"/>
+        <w:spacing w:after="0" w:line="240" w:lineRule="auto"/>
+        <w:jc w:val="center"/>
+        <w:rPr>
+          <w:rFonts w:ascii="Arial-BoldMT" w:hAnsi="Arial-BoldMT" w:cs="Arial-BoldMT"/>
+          <w:b/>
+          <w:bCs/>
+          <w:kern w:val="0"/>
+          <w:sz w:val="48"/>
+          <w:szCs w:val="48"/>
+          <w:lang w:eastAsia="en-US"/>
+        </w:rPr>
+      </w:pPr>
+      <w:r>
+        <w:rPr>
+          <w:rFonts w:ascii="Arial-BoldMT" w:hAnsi="Arial-BoldMT" w:cs="Arial-BoldMT"/>
+          <w:b/>
+          <w:noProof/>
+          <w:sz w:val="48"/>
+          <w:szCs w:val="48"/>
+        </w:rPr>
+        <w:drawing>
+          <wp:inline distT="0" distB="0" distL="0" distR="0" wp14:anchorId="5EF8A1F6" wp14:editId="27FC13E4">
+            <wp:extent cx="3314700" cy="2827020"/>
+            <wp:effectExtent l="0" t="0" r="0" b="0"/>
+            <wp:docPr id="1185731233" name="Imagen 1"/>
+            <wp:cNvGraphicFramePr>
+              <a:graphicFrameLocks xmlns:a="http://schemas.openxmlformats.org/drawingml/2006/main" noChangeAspect="1"/>
+            </wp:cNvGraphicFramePr>
+            <a:graphic xmlns:a="http://schemas.openxmlformats.org/drawingml/2006/main">
+              <a:graphicData uri="http://schemas.openxmlformats.org/drawingml/2006/picture">
+                <pic:pic xmlns:pic="http://schemas.openxmlformats.org/drawingml/2006/picture">
+                  <pic:nvPicPr>
+                    <pic:cNvPr id="0" name="Imagen 1"/>
+                    <pic:cNvPicPr>
+                      <a:picLocks noChangeAspect="1" noChangeArrowheads="1"/>
+                    </pic:cNvPicPr>
+                  </pic:nvPicPr>
+                  <pic:blipFill>
+                    <a:blip r:embed="rId7">
+                      <a:extLst>
+                        <a:ext uri="{28A0092B-C50C-407E-A947-70E740481C1C}">
+                          <a14:useLocalDpi xmlns:a14="http://schemas.microsoft.com/office/drawing/2010/main" val="0"/>
+                        </a:ext>
+                      </a:extLst>
+                    </a:blip>
+                    <a:srcRect/>
+                    <a:stretch>
+                      <a:fillRect/>
+                    </a:stretch>
+                  </pic:blipFill>
+                  <pic:spPr bwMode="auto">
+                    <a:xfrm>
+                      <a:off x="0" y="0"/>
+                      <a:ext cx="3314700" cy="2827020"/>
+                    </a:xfrm>
+                    <a:prstGeom prst="rect">
+                      <a:avLst/>
+                    </a:prstGeom>
+                    <a:noFill/>
+                    <a:ln>
+                      <a:noFill/>
+                    </a:ln>
+                  </pic:spPr>
+                </pic:pic>
+              </a:graphicData>
+            </a:graphic>
+          </wp:inline>
+        </w:drawing>
+      </w:r>
+    </w:p>
+    <w:p>
+      <w:pPr>
+        <w:autoSpaceDE w:val="0"/>
+        <w:autoSpaceDN w:val="0"/>
+        <w:adjustRightInd w:val="0"/>
+        <w:spacing w:after="0" w:line="240" w:lineRule="auto"/>
+        <w:jc w:val="center"/>
+        <w:rPr>
+          <w:rFonts w:ascii="Arial-BoldMT" w:hAnsi="Arial-BoldMT" w:cs="Arial-BoldMT"/>
+          <w:b/>
+          <w:bCs/>
+          <w:sz w:val="48"/>
+          <w:szCs w:val="48"/>
+        </w:rPr>
+      </w:pPr>
+    </w:p>
+    <w:p>
+      <w:pPr>
+        <w:autoSpaceDE w:val="0"/>
+        <w:autoSpaceDN w:val="0"/>
+        <w:adjustRightInd w:val="0"/>
+        <w:spacing w:after="0" w:line="240" w:lineRule="auto"/>
+        <w:rPr>
+          <w:rFonts w:ascii="Arial-BoldMT" w:hAnsi="Arial-BoldMT" w:cs="Arial-BoldMT"/>
+          <w:b/>
+          <w:bCs/>
+          <w:sz w:val="48"/>
+          <w:szCs w:val="48"/>
+        </w:rPr>
+      </w:pPr>
+    </w:p>
+    <w:p>
+      <w:pPr>
+        <w:autoSpaceDE w:val="0"/>
+        <w:autoSpaceDN w:val="0"/>
+        <w:adjustRightInd w:val="0"/>
+        <w:spacing w:after="0" w:line="240" w:lineRule="auto"/>
+        <w:jc w:val="center"/>
+        <w:rPr>
+          <w:rFonts w:ascii="Arial-BoldMT" w:hAnsi="Arial-BoldMT" w:cs="Arial-BoldMT"/>
+          <w:b/>
+          <w:bCs/>
+          <w:sz w:val="48"/>
+          <w:szCs w:val="48"/>
+        </w:rPr>
+      </w:pPr>
+    </w:p>
+    <w:p>
+      <w:pPr>
+        <w:autoSpaceDE w:val="0"/>
+        <w:autoSpaceDN w:val="0"/>
+        <w:adjustRightInd w:val="0"/>
+        <w:spacing w:after="0" w:line="240" w:lineRule="auto"/>
+        <w:jc w:val="center"/>
+        <w:rPr>
+          <w:rFonts w:ascii="Arial-BoldMT" w:hAnsi="Arial-BoldMT" w:cs="Arial-BoldMT"/>
+          <w:b/>
+          <w:bCs/>
+          <w:sz w:val="48"/>
+          <w:szCs w:val="48"/>
+        </w:rPr>
+      </w:pPr>
+    </w:p>
+    <w:p>
+      <w:pPr>
+        <w:autoSpaceDE w:val="0"/>
+        <w:autoSpaceDN w:val="0"/>
+        <w:adjustRightInd w:val="0"/>
+        <w:spacing w:after="0" w:line="240" w:lineRule="auto"/>
+        <w:jc w:val="center"/>
+        <w:rPr>
+          <w:rFonts w:ascii="Arial-BoldMT" w:hAnsi="Arial-BoldMT" w:cs="Arial-BoldMT"/>
+          <w:b/>
+          <w:bCs/>
+          <w:sz w:val="48"/>
+          <w:szCs w:val="48"/>
+        </w:rPr>
+      </w:pPr>
+    </w:p>
+    <w:p>
+      <w:pPr>
+        <w:autoSpaceDE w:val="0"/>
+        <w:autoSpaceDN w:val="0"/>
+        <w:adjustRightInd w:val="0"/>
+        <w:spacing w:after="0" w:line="240" w:lineRule="auto"/>
+        <w:jc w:val="center"/>
+        <w:rPr>
+          <w:rFonts w:ascii="Arial-BoldMT" w:hAnsi="Arial-BoldMT" w:cs="Arial-BoldMT"/>
+          <w:b/>
+          <w:bCs/>
+          <w:sz w:val="48"/>
+          <w:szCs w:val="48"/>
+        </w:rPr>
+      </w:pPr>
+      <w:r>
+        <w:rPr>
+          <w:rFonts w:ascii="Arial-BoldMT" w:hAnsi="Arial-BoldMT" w:cs="Arial-BoldMT"/>
+          <w:b/>
+          <w:bCs/>
+          <w:sz w:val="48"/>
+          <w:szCs w:val="48"/>
+        </w:rPr>
+        <w:t>Presentación de Avance de Artefacto:</w:t>
+      </w:r>
+    </w:p>
+    <w:p>
+      <w:pPr>
+        <w:autoSpaceDE w:val="0"/>
+        <w:autoSpaceDN w:val="0"/>
+        <w:adjustRightInd w:val="0"/>
+        <w:spacing w:after="0" w:line="240" w:lineRule="auto"/>
+        <w:jc w:val="center"/>
+        <w:rPr>
+          <w:rFonts w:ascii="Arial-BoldMT" w:hAnsi="Arial-BoldMT" w:cs="Arial-BoldMT"/>
+          <w:b/>
+          <w:bCs/>
+          <w:sz w:val="48"/>
+          <w:szCs w:val="48"/>
+        </w:rPr>
+      </w:pPr>
+      <w:r>
+        <w:rPr>
+          <w:rFonts w:ascii="Arial-BoldMT" w:hAnsi="Arial-BoldMT" w:cs="Arial-BoldMT"/>
+          <w:b/>
+          <w:bCs/>
+          <w:sz w:val="48"/>
+          <w:szCs w:val="48"/>
+        </w:rPr>
+        <w:t>Especificación de Requerimientos</w:t>
+      </w:r>
+    </w:p>
+    <w:p>
+      <w:pPr>
+        <w:autoSpaceDE w:val="0"/>
+        <w:autoSpaceDN w:val="0"/>
+        <w:adjustRightInd w:val="0"/>
+        <w:spacing w:after="0" w:line="240" w:lineRule="auto"/>
+        <w:jc w:val="center"/>
+        <w:rPr>
+          <w:rFonts w:ascii="Arial-BoldMT" w:hAnsi="Arial-BoldMT" w:cs="Arial-BoldMT"/>
+          <w:b/>
+          <w:bCs/>
+          <w:sz w:val="32"/>
+          <w:szCs w:val="32"/>
+        </w:rPr>
+      </w:pPr>
+    </w:p>
+    <w:p>
+      <w:pPr>
+        <w:autoSpaceDE w:val="0"/>
+        <w:autoSpaceDN w:val="0"/>
+        <w:adjustRightInd w:val="0"/>
+        <w:spacing w:after="0" w:line="240" w:lineRule="auto"/>
+        <w:jc w:val="center"/>
+        <w:rPr>
+          <w:rFonts w:ascii="Arial-BoldMT" w:hAnsi="Arial-BoldMT" w:cs="Arial-BoldMT"/>
+          <w:b/>
+          <w:bCs/>
+          <w:sz w:val="32"/>
+          <w:szCs w:val="32"/>
+        </w:rPr>
+      </w:pPr>
+      <w:r>
+        <w:rPr>
+          <w:rFonts w:ascii="Arial-BoldMT" w:hAnsi="Arial-BoldMT" w:cs="Arial-BoldMT"/>
+          <w:b/>
+          <w:bCs/>
+          <w:sz w:val="32"/>
+          <w:szCs w:val="32"/>
+        </w:rPr>
+        <w:t>17/10/2023</w:t>
+      </w:r>
+    </w:p>
+    <w:p>
+      <w:pPr>
+        <w:autoSpaceDE w:val="0"/>
+        <w:autoSpaceDN w:val="0"/>
+        <w:adjustRightInd w:val="0"/>
+        <w:spacing w:after="0" w:line="240" w:lineRule="auto"/>
+        <w:jc w:val="center"/>
+        <w:rPr>
+          <w:rFonts w:ascii="Arial-BoldMT" w:hAnsi="Arial-BoldMT" w:cs="Arial-BoldMT"/>
+          <w:b/>
+          <w:bCs/>
+          <w:sz w:val="32"/>
+          <w:szCs w:val="32"/>
+        </w:rPr>
+      </w:pPr>
+      <w:r>
+        <w:rPr>
+          <w:rFonts w:ascii="Arial-BoldMT" w:hAnsi="Arial-BoldMT" w:cs="Arial-BoldMT"/>
+          <w:b/>
+          <w:bCs/>
+          <w:sz w:val="32"/>
+          <w:szCs w:val="32"/>
+        </w:rPr>
+        <w:t>Carrera: Ingeniería en Sistemas de Información</w:t>
+      </w:r>
+    </w:p>
+    <w:p>
+      <w:pPr>
+        <w:autoSpaceDE w:val="0"/>
+        <w:autoSpaceDN w:val="0"/>
+        <w:adjustRightInd w:val="0"/>
+        <w:spacing w:after="0" w:line="240" w:lineRule="auto"/>
+        <w:jc w:val="center"/>
+        <w:rPr>
+          <w:rFonts w:ascii="Arial-BoldMT" w:hAnsi="Arial-BoldMT" w:cs="Arial-BoldMT"/>
+          <w:b/>
+          <w:bCs/>
+          <w:sz w:val="32"/>
+          <w:szCs w:val="32"/>
+        </w:rPr>
+      </w:pPr>
+      <w:r>
+        <w:rPr>
+          <w:rFonts w:ascii="Arial-BoldMT" w:hAnsi="Arial-BoldMT" w:cs="Arial-BoldMT"/>
+          <w:b/>
+          <w:bCs/>
+          <w:sz w:val="32"/>
+          <w:szCs w:val="32"/>
+        </w:rPr>
+        <w:t>Materia: Proyecto Final</w:t>
+      </w:r>
+    </w:p>
+    <w:p>
+      <w:pPr>
+        <w:autoSpaceDE w:val="0"/>
+        <w:autoSpaceDN w:val="0"/>
+        <w:adjustRightInd w:val="0"/>
+        <w:spacing w:after="0" w:line="240" w:lineRule="auto"/>
+        <w:jc w:val="center"/>
+        <w:rPr>
+          <w:rFonts w:ascii="Arial-BoldMT" w:hAnsi="Arial-BoldMT" w:cs="Arial-BoldMT"/>
+          <w:b/>
+          <w:bCs/>
+          <w:sz w:val="32"/>
+          <w:szCs w:val="32"/>
+        </w:rPr>
+      </w:pPr>
+      <w:r>
+        <w:rPr>
+          <w:rFonts w:ascii="Arial-BoldMT" w:hAnsi="Arial-BoldMT" w:cs="Arial-BoldMT"/>
+          <w:b/>
+          <w:bCs/>
+          <w:sz w:val="32"/>
+          <w:szCs w:val="32"/>
+        </w:rPr>
+        <w:t>Profesor: Luciano Ripani</w:t>
+      </w:r>
+    </w:p>
+    <w:p>
+      <w:pPr>
+        <w:autoSpaceDE w:val="0"/>
+        <w:autoSpaceDN w:val="0"/>
+        <w:adjustRightInd w:val="0"/>
+        <w:spacing w:after="0" w:line="240" w:lineRule="auto"/>
+        <w:jc w:val="center"/>
+        <w:rPr>
+          <w:b/>
+          <w:bCs/>
+          <w:color w:val="000000"/>
+          <w:sz w:val="32"/>
+          <w:szCs w:val="32"/>
+        </w:rPr>
+      </w:pPr>
+      <w:r>
+        <w:rPr>
+          <w:rFonts w:ascii="Arial-BoldMT" w:hAnsi="Arial-BoldMT" w:cs="Arial-BoldMT"/>
+          <w:b/>
+          <w:bCs/>
+          <w:sz w:val="32"/>
+          <w:szCs w:val="32"/>
+        </w:rPr>
+        <w:t>Alumnos: Mauricio Germán Ugolini</w:t>
+      </w:r>
+    </w:p>
+    <w:p>
+      <w:pPr>
         <w:suppressAutoHyphens w:val="0"/>
         <w:autoSpaceDE w:val="0"/>
         <w:autoSpaceDN w:val="0"/>
         <w:adjustRightInd w:val="0"/>
         <w:spacing w:before="0" w:after="0" w:line="240" w:lineRule="auto"/>
-        <w:jc w:val="center"/>
         <w:rPr>
           <w:rFonts w:ascii="Arial-BoldMT" w:hAnsi="Arial-BoldMT" w:cs="Arial-BoldMT"/>
           <w:b/>
@@ -21,7 +372,15 @@
           <w:lang w:val="es-AR" w:eastAsia="es-ES"/>
         </w:rPr>
       </w:pPr>
-      <w:r>
+    </w:p>
+    <w:p>
+      <w:pPr>
+        <w:suppressAutoHyphens w:val="0"/>
+        <w:autoSpaceDE w:val="0"/>
+        <w:autoSpaceDN w:val="0"/>
+        <w:adjustRightInd w:val="0"/>
+        <w:spacing w:before="0" w:after="0" w:line="240" w:lineRule="auto"/>
+        <w:jc w:val="center"/>
         <w:rPr>
           <w:rFonts w:ascii="Arial-BoldMT" w:hAnsi="Arial-BoldMT" w:cs="Arial-BoldMT"/>
           <w:b/>
@@ -31,6 +390,18 @@
           <w:szCs w:val="32"/>
           <w:lang w:val="es-AR" w:eastAsia="es-ES"/>
         </w:rPr>
+      </w:pPr>
+      <w:r>
+        <w:rPr>
+          <w:rFonts w:ascii="Arial-BoldMT" w:hAnsi="Arial-BoldMT" w:cs="Arial-BoldMT"/>
+          <w:b/>
+          <w:bCs/>
+          <w:kern w:val="0"/>
+          <w:sz w:val="32"/>
+          <w:szCs w:val="32"/>
+          <w:lang w:val="es-AR" w:eastAsia="es-ES"/>
+        </w:rPr>
+        <w:lastRenderedPageBreak/>
         <w:t>ARTEFACTO 2:</w:t>
       </w:r>
     </w:p>
@@ -437,28 +808,12 @@
                               </w:rPr>
                               <w:t xml:space="preserve">Sistema </w:t>
                             </w:r>
-                            <w:proofErr w:type="spellStart"/>
                             <w:r>
                               <w:rPr>
                                 <w:lang w:val="es-AR"/>
                               </w:rPr>
-                              <w:t>Ferr</w:t>
+                              <w:t>Ferr O’ Tec</w:t>
                             </w:r>
-                            <w:proofErr w:type="spellEnd"/>
-                            <w:r>
-                              <w:rPr>
-                                <w:lang w:val="es-AR"/>
-                              </w:rPr>
-                              <w:t xml:space="preserve"> O’ </w:t>
-                            </w:r>
-                            <w:proofErr w:type="spellStart"/>
-                            <w:r>
-                              <w:rPr>
-                                <w:lang w:val="es-AR"/>
-                              </w:rPr>
-                              <w:t>Tec</w:t>
-                            </w:r>
-                            <w:proofErr w:type="spellEnd"/>
                           </w:p>
                         </w:txbxContent>
                       </wps:txbx>
@@ -496,28 +851,12 @@
                         </w:rPr>
                         <w:t xml:space="preserve">Sistema </w:t>
                       </w:r>
-                      <w:proofErr w:type="spellStart"/>
                       <w:r>
                         <w:rPr>
                           <w:lang w:val="es-AR"/>
                         </w:rPr>
-                        <w:t>Ferr</w:t>
+                        <w:t>Ferr O’ Tec</w:t>
                       </w:r>
-                      <w:proofErr w:type="spellEnd"/>
-                      <w:r>
-                        <w:rPr>
-                          <w:lang w:val="es-AR"/>
-                        </w:rPr>
-                        <w:t xml:space="preserve"> O’ </w:t>
-                      </w:r>
-                      <w:proofErr w:type="spellStart"/>
-                      <w:r>
-                        <w:rPr>
-                          <w:lang w:val="es-AR"/>
-                        </w:rPr>
-                        <w:t>Tec</w:t>
-                      </w:r>
-                      <w:proofErr w:type="spellEnd"/>
                     </w:p>
                   </w:txbxContent>
                 </v:textbox>
@@ -877,7 +1216,7 @@
           <w:lang w:val="en-US" w:eastAsia="es-ES"/>
         </w:rPr>
         <w:sectPr>
-          <w:footerReference w:type="default" r:id="rId7"/>
+          <w:footerReference w:type="default" r:id="rId8"/>
           <w:pgSz w:w="11906" w:h="16838"/>
           <w:pgMar w:top="2268" w:right="1418" w:bottom="1701" w:left="1418" w:header="851" w:footer="851" w:gutter="0"/>
           <w:cols w:space="720"/>
@@ -1264,12 +1603,12 @@
         <w:pStyle w:val="Encabezado"/>
         <w:pageBreakBefore/>
         <w:sectPr>
-          <w:headerReference w:type="even" r:id="rId8"/>
-          <w:headerReference w:type="default" r:id="rId9"/>
-          <w:footerReference w:type="even" r:id="rId10"/>
-          <w:footerReference w:type="default" r:id="rId11"/>
-          <w:headerReference w:type="first" r:id="rId12"/>
-          <w:footerReference w:type="first" r:id="rId13"/>
+          <w:headerReference w:type="even" r:id="rId9"/>
+          <w:headerReference w:type="default" r:id="rId10"/>
+          <w:footerReference w:type="even" r:id="rId11"/>
+          <w:footerReference w:type="default" r:id="rId12"/>
+          <w:headerReference w:type="first" r:id="rId13"/>
+          <w:footerReference w:type="first" r:id="rId14"/>
           <w:pgSz w:w="11906" w:h="16838"/>
           <w:pgMar w:top="2098" w:right="1418" w:bottom="1701" w:left="1418" w:header="851" w:footer="851" w:gutter="0"/>
           <w:cols w:space="720"/>
@@ -2005,21 +2344,8 @@
         <w:t xml:space="preserve"> </w:t>
       </w:r>
       <w:r>
-        <w:t xml:space="preserve">Sistema </w:t>
-      </w:r>
-      <w:proofErr w:type="spellStart"/>
-      <w:r>
-        <w:t>Ferr</w:t>
-      </w:r>
-      <w:proofErr w:type="spellEnd"/>
-      <w:r>
-        <w:t xml:space="preserve"> O’ </w:t>
-      </w:r>
-      <w:proofErr w:type="spellStart"/>
-      <w:r>
-        <w:t>Tec</w:t>
-      </w:r>
-      <w:proofErr w:type="spellEnd"/>
+        <w:t>Sistema Ferr O’ Tec</w:t>
+      </w:r>
       <w:r>
         <w:t>,</w:t>
       </w:r>
@@ -3312,31 +3638,13 @@
         </w:rPr>
         <w:t xml:space="preserve">Sistema </w:t>
       </w:r>
-      <w:proofErr w:type="spellStart"/>
       <w:r>
         <w:rPr>
           <w:color w:val="auto"/>
           <w:sz w:val="22"/>
         </w:rPr>
-        <w:t>Ferr</w:t>
-      </w:r>
-      <w:proofErr w:type="spellEnd"/>
-      <w:r>
-        <w:rPr>
-          <w:color w:val="auto"/>
-          <w:sz w:val="22"/>
-        </w:rPr>
-        <w:t xml:space="preserve"> O’ </w:t>
-      </w:r>
-      <w:proofErr w:type="spellStart"/>
-      <w:r>
-        <w:rPr>
-          <w:color w:val="auto"/>
-          <w:sz w:val="22"/>
-        </w:rPr>
-        <w:t>Tec</w:t>
-      </w:r>
-      <w:proofErr w:type="spellEnd"/>
+        <w:t>Ferr O’ Tec</w:t>
+      </w:r>
       <w:r>
         <w:rPr>
           <w:color w:val="auto"/>
@@ -4880,16 +5188,8 @@
               <w:rPr>
                 <w:sz w:val="20"/>
               </w:rPr>
-              <w:t xml:space="preserve">Historial de </w:t>
-            </w:r>
-            <w:proofErr w:type="spellStart"/>
-            <w:r>
-              <w:rPr>
-                <w:sz w:val="20"/>
-              </w:rPr>
-              <w:t>Login</w:t>
-            </w:r>
-            <w:proofErr w:type="spellEnd"/>
+              <w:t>Historial de Login</w:t>
+            </w:r>
           </w:p>
           <w:p>
             <w:pPr>
@@ -6019,7 +6319,6 @@
               </w:rPr>
               <w:t xml:space="preserve"> </w:t>
             </w:r>
-            <w:proofErr w:type="gramStart"/>
             <w:r>
               <w:rPr>
                 <w:b/>
@@ -6045,7 +6344,6 @@
               </w:rPr>
               <w:t>requisitos</w:t>
             </w:r>
-            <w:proofErr w:type="gramEnd"/>
           </w:p>
         </w:tc>
         <w:tc>
@@ -6460,7 +6758,6 @@
               </w:rPr>
               <w:t xml:space="preserve"> </w:t>
             </w:r>
-            <w:proofErr w:type="gramStart"/>
             <w:r>
               <w:rPr>
                 <w:b/>
@@ -6486,7 +6783,6 @@
               </w:rPr>
               <w:t>requisitos</w:t>
             </w:r>
-            <w:proofErr w:type="gramEnd"/>
           </w:p>
         </w:tc>
         <w:tc>

</xml_diff>